<commit_message>
completed the program to match the opt-ins to the participants list and update the participants list from the master list
</commit_message>
<xml_diff>
--- a/Spring2023_program/workflow.docx
+++ b/Spring2023_program/workflow.docx
@@ -134,6 +134,12 @@
         </w:rPr>
         <w:t>Before Round 1</w:t>
       </w:r>
+      <w:r>
+        <w:rPr>
+          <w:rFonts w:ascii="Arial" w:hAnsi="Arial" w:cs="Arial"/>
+        </w:rPr>
+        <w:t xml:space="preserve">: </w:t>
+      </w:r>
     </w:p>
     <w:p>
       <w:pPr>
@@ -157,13 +163,67 @@
         <w:rPr>
           <w:rFonts w:ascii="Arial" w:hAnsi="Arial" w:cs="Arial"/>
         </w:rPr>
-        <w:t xml:space="preserve">Link all opt-ins to </w:t>
-      </w:r>
-      <w:r>
-        <w:rPr>
-          <w:rFonts w:ascii="Arial" w:hAnsi="Arial" w:cs="Arial"/>
-        </w:rPr>
-        <w:t>master intake data and create the participants list</w:t>
+        <w:t>Create a participants file with the right columns</w:t>
+      </w:r>
+    </w:p>
+    <w:p>
+      <w:pPr>
+        <w:pStyle w:val="ListParagraph"/>
+        <w:numPr>
+          <w:ilvl w:val="0"/>
+          <w:numId w:val="10"/>
+        </w:numPr>
+        <w:rPr>
+          <w:rFonts w:ascii="Arial" w:hAnsi="Arial" w:cs="Arial"/>
+        </w:rPr>
+      </w:pPr>
+      <w:r>
+        <w:rPr>
+          <w:rFonts w:ascii="Arial" w:hAnsi="Arial" w:cs="Arial"/>
+        </w:rPr>
+        <w:t>prep_participants_file.ipynb</w:t>
+      </w:r>
+      <w:r>
+        <w:rPr>
+          <w:rFonts w:ascii="Arial" w:hAnsi="Arial" w:cs="Arial"/>
+        </w:rPr>
+        <w:t xml:space="preserve">: import (Round_1_participants), (Round_1_master), (Round_1_optin) </w:t>
+      </w:r>
+    </w:p>
+    <w:p>
+      <w:pPr>
+        <w:pStyle w:val="ListParagraph"/>
+        <w:numPr>
+          <w:ilvl w:val="0"/>
+          <w:numId w:val="10"/>
+        </w:numPr>
+        <w:rPr>
+          <w:rFonts w:ascii="Arial" w:hAnsi="Arial" w:cs="Arial"/>
+        </w:rPr>
+      </w:pPr>
+      <w:r>
+        <w:rPr>
+          <w:rFonts w:ascii="Arial" w:hAnsi="Arial" w:cs="Arial"/>
+        </w:rPr>
+        <w:t xml:space="preserve">Sync and download </w:t>
+      </w:r>
+      <w:r>
+        <w:rPr>
+          <w:rFonts w:ascii="Arial" w:hAnsi="Arial" w:cs="Arial"/>
+        </w:rPr>
+        <w:sym w:font="Wingdings" w:char="F0E0"/>
+      </w:r>
+      <w:r>
+        <w:rPr>
+          <w:rFonts w:ascii="Arial" w:hAnsi="Arial" w:cs="Arial"/>
+        </w:rPr>
+        <w:t xml:space="preserve"> (Round_1_participants)</w:t>
+      </w:r>
+      <w:r>
+        <w:rPr>
+          <w:rFonts w:ascii="Arial" w:hAnsi="Arial" w:cs="Arial"/>
+        </w:rPr>
+        <w:t xml:space="preserve"> with the right columns</w:t>
       </w:r>
     </w:p>
     <w:p>
@@ -184,6 +244,24 @@
           <w:rFonts w:ascii="Arial" w:hAnsi="Arial" w:cs="Arial"/>
         </w:rPr>
         <w:t>Round 1</w:t>
+      </w:r>
+      <w:r>
+        <w:rPr>
+          <w:rFonts w:ascii="Arial" w:hAnsi="Arial" w:cs="Arial"/>
+        </w:rPr>
+        <w:t xml:space="preserve">: </w:t>
+      </w:r>
+      <w:r>
+        <w:rPr>
+          <w:rFonts w:ascii="Arial" w:hAnsi="Arial" w:cs="Arial"/>
+        </w:rPr>
+        <w:t>BU_grad_matches</w:t>
+      </w:r>
+      <w:r>
+        <w:rPr>
+          <w:rFonts w:ascii="Arial" w:hAnsi="Arial" w:cs="Arial"/>
+        </w:rPr>
+        <w:t>.ipynb</w:t>
       </w:r>
     </w:p>
     <w:p>
@@ -382,6 +460,24 @@
         </w:rPr>
         <w:t>During Round 1</w:t>
       </w:r>
+      <w:r>
+        <w:rPr>
+          <w:rFonts w:ascii="Arial" w:hAnsi="Arial" w:cs="Arial"/>
+        </w:rPr>
+        <w:t>:</w:t>
+      </w:r>
+      <w:r>
+        <w:rPr>
+          <w:rFonts w:ascii="Arial" w:hAnsi="Arial" w:cs="Arial"/>
+        </w:rPr>
+        <w:t xml:space="preserve"> </w:t>
+      </w:r>
+      <w:r>
+        <w:rPr>
+          <w:rFonts w:ascii="Arial" w:hAnsi="Arial" w:cs="Arial"/>
+        </w:rPr>
+        <w:t>BU_grad_matches.ipynb</w:t>
+      </w:r>
     </w:p>
     <w:p>
       <w:pPr>
@@ -464,26 +560,63 @@
     </w:p>
     <w:p>
       <w:pPr>
-        <w:rPr>
-          <w:rFonts w:ascii="Arial" w:hAnsi="Arial" w:cs="Arial"/>
-        </w:rPr>
-      </w:pPr>
-    </w:p>
-    <w:p>
-      <w:pPr>
-        <w:rPr>
-          <w:rFonts w:ascii="Arial" w:hAnsi="Arial" w:cs="Arial"/>
-        </w:rPr>
-      </w:pPr>
-      <w:r>
-        <w:rPr>
-          <w:rFonts w:ascii="Arial" w:hAnsi="Arial" w:cs="Arial"/>
-        </w:rPr>
-        <w:t>Round 2</w:t>
-      </w:r>
-    </w:p>
-    <w:p>
-      <w:pPr>
+        <w:pStyle w:val="ListParagraph"/>
+        <w:numPr>
+          <w:ilvl w:val="0"/>
+          <w:numId w:val="2"/>
+        </w:numPr>
+        <w:rPr>
+          <w:rFonts w:ascii="Arial" w:hAnsi="Arial" w:cs="Arial"/>
+        </w:rPr>
+      </w:pPr>
+      <w:r>
+        <w:rPr>
+          <w:rFonts w:ascii="Arial" w:hAnsi="Arial" w:cs="Arial"/>
+        </w:rPr>
+        <w:t>Complete Match</w:t>
+      </w:r>
+    </w:p>
+    <w:p>
+      <w:pPr>
+        <w:rPr>
+          <w:rFonts w:ascii="Arial" w:hAnsi="Arial" w:cs="Arial"/>
+        </w:rPr>
+      </w:pPr>
+    </w:p>
+    <w:p>
+      <w:pPr>
+        <w:rPr>
+          <w:rFonts w:ascii="Arial" w:hAnsi="Arial" w:cs="Arial"/>
+        </w:rPr>
+      </w:pPr>
+      <w:r>
+        <w:rPr>
+          <w:rFonts w:ascii="Arial" w:hAnsi="Arial" w:cs="Arial"/>
+        </w:rPr>
+        <w:t>Before Round 2</w:t>
+      </w:r>
+      <w:r>
+        <w:rPr>
+          <w:rFonts w:ascii="Arial" w:hAnsi="Arial" w:cs="Arial"/>
+        </w:rPr>
+        <w:t>:</w:t>
+      </w:r>
+      <w:r>
+        <w:rPr>
+          <w:rFonts w:ascii="Arial" w:hAnsi="Arial" w:cs="Arial"/>
+        </w:rPr>
+        <w:t xml:space="preserve"> </w:t>
+      </w:r>
+      <w:r>
+        <w:rPr>
+          <w:rFonts w:ascii="Arial" w:hAnsi="Arial" w:cs="Arial"/>
+        </w:rPr>
+        <w:t>prep_participants_file.ipynb:</w:t>
+      </w:r>
+    </w:p>
+    <w:p>
+      <w:pPr>
+        <w:pStyle w:val="ListParagraph"/>
         <w:rPr>
           <w:rFonts w:ascii="Arial" w:hAnsi="Arial" w:cs="Arial"/>
         </w:rPr>
@@ -504,13 +637,37 @@
         <w:rPr>
           <w:rFonts w:ascii="Arial" w:hAnsi="Arial" w:cs="Arial"/>
         </w:rPr>
-        <w:t xml:space="preserve">Import participants list </w:t>
-      </w:r>
-      <w:r>
-        <w:rPr>
-          <w:rFonts w:ascii="Arial" w:hAnsi="Arial" w:cs="Arial"/>
-        </w:rPr>
-        <w:t xml:space="preserve">(Round_2_participants) </w:t>
+        <w:t xml:space="preserve">Import </w:t>
+      </w:r>
+      <w:r>
+        <w:rPr>
+          <w:rFonts w:ascii="Arial" w:hAnsi="Arial" w:cs="Arial"/>
+        </w:rPr>
+        <w:t>(Round_1_participants), (Round_</w:t>
+      </w:r>
+      <w:r>
+        <w:rPr>
+          <w:rFonts w:ascii="Arial" w:hAnsi="Arial" w:cs="Arial"/>
+        </w:rPr>
+        <w:t>2</w:t>
+      </w:r>
+      <w:r>
+        <w:rPr>
+          <w:rFonts w:ascii="Arial" w:hAnsi="Arial" w:cs="Arial"/>
+        </w:rPr>
+        <w:t>_master), (Round_</w:t>
+      </w:r>
+      <w:r>
+        <w:rPr>
+          <w:rFonts w:ascii="Arial" w:hAnsi="Arial" w:cs="Arial"/>
+        </w:rPr>
+        <w:t>2</w:t>
+      </w:r>
+      <w:r>
+        <w:rPr>
+          <w:rFonts w:ascii="Arial" w:hAnsi="Arial" w:cs="Arial"/>
+        </w:rPr>
+        <w:t xml:space="preserve">_optin) </w:t>
       </w:r>
     </w:p>
     <w:p>
@@ -528,13 +685,64 @@
         <w:rPr>
           <w:rFonts w:ascii="Arial" w:hAnsi="Arial" w:cs="Arial"/>
         </w:rPr>
-        <w:t>Import r</w:t>
-      </w:r>
-      <w:r>
-        <w:rPr>
-          <w:rFonts w:ascii="Arial" w:hAnsi="Arial" w:cs="Arial"/>
-        </w:rPr>
-        <w:t>ound 1 data</w:t>
+        <w:t xml:space="preserve">Sync and download </w:t>
+      </w:r>
+      <w:r>
+        <w:rPr>
+          <w:rFonts w:ascii="Arial" w:hAnsi="Arial" w:cs="Arial"/>
+        </w:rPr>
+        <w:sym w:font="Wingdings" w:char="F0E0"/>
+      </w:r>
+      <w:r>
+        <w:rPr>
+          <w:rFonts w:ascii="Arial" w:hAnsi="Arial" w:cs="Arial"/>
+        </w:rPr>
+        <w:t xml:space="preserve"> (Round_</w:t>
+      </w:r>
+      <w:r>
+        <w:rPr>
+          <w:rFonts w:ascii="Arial" w:hAnsi="Arial" w:cs="Arial"/>
+        </w:rPr>
+        <w:t>2</w:t>
+      </w:r>
+      <w:r>
+        <w:rPr>
+          <w:rFonts w:ascii="Arial" w:hAnsi="Arial" w:cs="Arial"/>
+        </w:rPr>
+        <w:t xml:space="preserve">_participants) </w:t>
+      </w:r>
+    </w:p>
+    <w:p>
+      <w:pPr>
+        <w:rPr>
+          <w:rFonts w:ascii="Arial" w:hAnsi="Arial" w:cs="Arial"/>
+        </w:rPr>
+      </w:pPr>
+    </w:p>
+    <w:p>
+      <w:pPr>
+        <w:rPr>
+          <w:rFonts w:ascii="Arial" w:hAnsi="Arial" w:cs="Arial"/>
+        </w:rPr>
+      </w:pPr>
+    </w:p>
+    <w:p>
+      <w:pPr>
+        <w:rPr>
+          <w:rFonts w:ascii="Arial" w:hAnsi="Arial" w:cs="Arial"/>
+        </w:rPr>
+      </w:pPr>
+      <w:r>
+        <w:rPr>
+          <w:rFonts w:ascii="Arial" w:hAnsi="Arial" w:cs="Arial"/>
+        </w:rPr>
+        <w:t>Round 2</w:t>
+      </w:r>
+      <w:r>
+        <w:rPr>
+          <w:rFonts w:ascii="Arial" w:hAnsi="Arial" w:cs="Arial"/>
+        </w:rPr>
+        <w:t>:</w:t>
       </w:r>
       <w:r>
         <w:rPr>
@@ -546,8 +754,15 @@
         <w:rPr>
           <w:rFonts w:ascii="Arial" w:hAnsi="Arial" w:cs="Arial"/>
         </w:rPr>
-        <w:t>(Round_1_data)</w:t>
-      </w:r>
+        <w:t>BU_grad_matches.ipynb</w:t>
+      </w:r>
+    </w:p>
+    <w:p>
+      <w:pPr>
+        <w:rPr>
+          <w:rFonts w:ascii="Arial" w:hAnsi="Arial" w:cs="Arial"/>
+        </w:rPr>
+      </w:pPr>
     </w:p>
     <w:p>
       <w:pPr>
@@ -564,7 +779,13 @@
         <w:rPr>
           <w:rFonts w:ascii="Arial" w:hAnsi="Arial" w:cs="Arial"/>
         </w:rPr>
-        <w:t>Choose group size for round 2</w:t>
+        <w:t xml:space="preserve">Import participants list </w:t>
+      </w:r>
+      <w:r>
+        <w:rPr>
+          <w:rFonts w:ascii="Arial" w:hAnsi="Arial" w:cs="Arial"/>
+        </w:rPr>
+        <w:t xml:space="preserve">(Round_2_participants) </w:t>
       </w:r>
     </w:p>
     <w:p>
@@ -582,7 +803,25 @@
         <w:rPr>
           <w:rFonts w:ascii="Arial" w:hAnsi="Arial" w:cs="Arial"/>
         </w:rPr>
-        <w:t>Complete Match</w:t>
+        <w:t>Import r</w:t>
+      </w:r>
+      <w:r>
+        <w:rPr>
+          <w:rFonts w:ascii="Arial" w:hAnsi="Arial" w:cs="Arial"/>
+        </w:rPr>
+        <w:t>ound 1 data</w:t>
+      </w:r>
+      <w:r>
+        <w:rPr>
+          <w:rFonts w:ascii="Arial" w:hAnsi="Arial" w:cs="Arial"/>
+        </w:rPr>
+        <w:t xml:space="preserve"> </w:t>
+      </w:r>
+      <w:r>
+        <w:rPr>
+          <w:rFonts w:ascii="Arial" w:hAnsi="Arial" w:cs="Arial"/>
+        </w:rPr>
+        <w:t>(Round_1_data)</w:t>
       </w:r>
     </w:p>
     <w:p>
@@ -600,7 +839,7 @@
         <w:rPr>
           <w:rFonts w:ascii="Arial" w:hAnsi="Arial" w:cs="Arial"/>
         </w:rPr>
-        <w:t xml:space="preserve">Create Match </w:t>
+        <w:t>Choose group size for round 2</w:t>
       </w:r>
     </w:p>
     <w:p>
@@ -618,25 +857,8 @@
         <w:rPr>
           <w:rFonts w:ascii="Arial" w:hAnsi="Arial" w:cs="Arial"/>
         </w:rPr>
-        <w:t>Download Match</w:t>
-      </w:r>
-      <w:r>
-        <w:rPr>
-          <w:rFonts w:ascii="Arial" w:hAnsi="Arial" w:cs="Arial"/>
-        </w:rPr>
-        <w:t xml:space="preserve"> </w:t>
-      </w:r>
-      <w:r>
-        <w:rPr>
-          <w:rFonts w:ascii="Arial" w:hAnsi="Arial" w:cs="Arial"/>
-        </w:rPr>
-        <w:sym w:font="Wingdings" w:char="F0E0"/>
-      </w:r>
-      <w:r>
-        <w:rPr>
-          <w:rFonts w:ascii="Arial" w:hAnsi="Arial" w:cs="Arial"/>
-        </w:rPr>
-        <w:t xml:space="preserve"> (Round_2_participants_matched)</w:t>
+        <w:lastRenderedPageBreak/>
+        <w:t>Complete Match</w:t>
       </w:r>
     </w:p>
     <w:p>
@@ -654,25 +876,7 @@
         <w:rPr>
           <w:rFonts w:ascii="Arial" w:hAnsi="Arial" w:cs="Arial"/>
         </w:rPr>
-        <w:t>Download Data</w:t>
-      </w:r>
-      <w:r>
-        <w:rPr>
-          <w:rFonts w:ascii="Arial" w:hAnsi="Arial" w:cs="Arial"/>
-        </w:rPr>
-        <w:t xml:space="preserve"> </w:t>
-      </w:r>
-      <w:r>
-        <w:rPr>
-          <w:rFonts w:ascii="Arial" w:hAnsi="Arial" w:cs="Arial"/>
-        </w:rPr>
-        <w:sym w:font="Wingdings" w:char="F0E0"/>
-      </w:r>
-      <w:r>
-        <w:rPr>
-          <w:rFonts w:ascii="Arial" w:hAnsi="Arial" w:cs="Arial"/>
-        </w:rPr>
-        <w:t xml:space="preserve"> (Round_2_data)</w:t>
+        <w:t xml:space="preserve">Create Match </w:t>
       </w:r>
     </w:p>
     <w:p>
@@ -690,6 +894,78 @@
         <w:rPr>
           <w:rFonts w:ascii="Arial" w:hAnsi="Arial" w:cs="Arial"/>
         </w:rPr>
+        <w:t>Download Match</w:t>
+      </w:r>
+      <w:r>
+        <w:rPr>
+          <w:rFonts w:ascii="Arial" w:hAnsi="Arial" w:cs="Arial"/>
+        </w:rPr>
+        <w:t xml:space="preserve"> </w:t>
+      </w:r>
+      <w:r>
+        <w:rPr>
+          <w:rFonts w:ascii="Arial" w:hAnsi="Arial" w:cs="Arial"/>
+        </w:rPr>
+        <w:sym w:font="Wingdings" w:char="F0E0"/>
+      </w:r>
+      <w:r>
+        <w:rPr>
+          <w:rFonts w:ascii="Arial" w:hAnsi="Arial" w:cs="Arial"/>
+        </w:rPr>
+        <w:t xml:space="preserve"> (Round_2_participants_matched)</w:t>
+      </w:r>
+    </w:p>
+    <w:p>
+      <w:pPr>
+        <w:pStyle w:val="ListParagraph"/>
+        <w:numPr>
+          <w:ilvl w:val="0"/>
+          <w:numId w:val="3"/>
+        </w:numPr>
+        <w:rPr>
+          <w:rFonts w:ascii="Arial" w:hAnsi="Arial" w:cs="Arial"/>
+        </w:rPr>
+      </w:pPr>
+      <w:r>
+        <w:rPr>
+          <w:rFonts w:ascii="Arial" w:hAnsi="Arial" w:cs="Arial"/>
+        </w:rPr>
+        <w:t>Download Data</w:t>
+      </w:r>
+      <w:r>
+        <w:rPr>
+          <w:rFonts w:ascii="Arial" w:hAnsi="Arial" w:cs="Arial"/>
+        </w:rPr>
+        <w:t xml:space="preserve"> </w:t>
+      </w:r>
+      <w:r>
+        <w:rPr>
+          <w:rFonts w:ascii="Arial" w:hAnsi="Arial" w:cs="Arial"/>
+        </w:rPr>
+        <w:sym w:font="Wingdings" w:char="F0E0"/>
+      </w:r>
+      <w:r>
+        <w:rPr>
+          <w:rFonts w:ascii="Arial" w:hAnsi="Arial" w:cs="Arial"/>
+        </w:rPr>
+        <w:t xml:space="preserve"> (Round_2_data)</w:t>
+      </w:r>
+    </w:p>
+    <w:p>
+      <w:pPr>
+        <w:pStyle w:val="ListParagraph"/>
+        <w:numPr>
+          <w:ilvl w:val="0"/>
+          <w:numId w:val="3"/>
+        </w:numPr>
+        <w:rPr>
+          <w:rFonts w:ascii="Arial" w:hAnsi="Arial" w:cs="Arial"/>
+        </w:rPr>
+      </w:pPr>
+      <w:r>
+        <w:rPr>
+          <w:rFonts w:ascii="Arial" w:hAnsi="Arial" w:cs="Arial"/>
+        </w:rPr>
         <w:t xml:space="preserve">Send Emails </w:t>
       </w:r>
     </w:p>
@@ -732,6 +1008,24 @@
           <w:rFonts w:ascii="Arial" w:hAnsi="Arial" w:cs="Arial"/>
         </w:rPr>
         <w:t>2</w:t>
+      </w:r>
+      <w:r>
+        <w:rPr>
+          <w:rFonts w:ascii="Arial" w:hAnsi="Arial" w:cs="Arial"/>
+        </w:rPr>
+        <w:t>:</w:t>
+      </w:r>
+      <w:r>
+        <w:rPr>
+          <w:rFonts w:ascii="Arial" w:hAnsi="Arial" w:cs="Arial"/>
+        </w:rPr>
+        <w:t xml:space="preserve"> </w:t>
+      </w:r>
+      <w:r>
+        <w:rPr>
+          <w:rFonts w:ascii="Arial" w:hAnsi="Arial" w:cs="Arial"/>
+        </w:rPr>
+        <w:t>BU_grad_matches.ipynb</w:t>
       </w:r>
     </w:p>
     <w:p>
@@ -792,7 +1086,6 @@
         <w:rPr>
           <w:rFonts w:ascii="Arial" w:hAnsi="Arial" w:cs="Arial"/>
         </w:rPr>
-        <w:lastRenderedPageBreak/>
         <w:t xml:space="preserve">Import </w:t>
       </w:r>
       <w:r>
@@ -841,39 +1134,57 @@
     <w:p>
       <w:pPr>
         <w:pStyle w:val="ListParagraph"/>
-        <w:rPr>
-          <w:rFonts w:ascii="Arial" w:hAnsi="Arial" w:cs="Arial"/>
-        </w:rPr>
-      </w:pPr>
-    </w:p>
-    <w:p>
-      <w:pPr>
-        <w:rPr>
-          <w:rFonts w:ascii="Arial" w:hAnsi="Arial" w:cs="Arial"/>
-        </w:rPr>
-      </w:pPr>
-      <w:r>
-        <w:rPr>
-          <w:rFonts w:ascii="Arial" w:hAnsi="Arial" w:cs="Arial"/>
-        </w:rPr>
-        <w:t xml:space="preserve">Follow same procedure for round 3 and onward. </w:t>
-      </w:r>
-    </w:p>
-    <w:p>
-      <w:pPr>
-        <w:rPr>
-          <w:rFonts w:ascii="Arial" w:hAnsi="Arial" w:cs="Arial"/>
-        </w:rPr>
-      </w:pPr>
-    </w:p>
-    <w:p>
-      <w:pPr>
-        <w:rPr>
-          <w:rFonts w:ascii="Arial" w:hAnsi="Arial" w:cs="Arial"/>
-        </w:rPr>
-      </w:pPr>
+        <w:numPr>
+          <w:ilvl w:val="0"/>
+          <w:numId w:val="12"/>
+        </w:numPr>
+        <w:rPr>
+          <w:rFonts w:ascii="Arial" w:hAnsi="Arial" w:cs="Arial"/>
+        </w:rPr>
+      </w:pPr>
+      <w:r>
+        <w:rPr>
+          <w:rFonts w:ascii="Arial" w:hAnsi="Arial" w:cs="Arial"/>
+        </w:rPr>
+        <w:t>Complete Match</w:t>
+      </w:r>
       <w:bookmarkStart w:id="0" w:name="_GoBack"/>
       <w:bookmarkEnd w:id="0"/>
+    </w:p>
+    <w:p>
+      <w:pPr>
+        <w:pStyle w:val="ListParagraph"/>
+        <w:rPr>
+          <w:rFonts w:ascii="Arial" w:hAnsi="Arial" w:cs="Arial"/>
+        </w:rPr>
+      </w:pPr>
+    </w:p>
+    <w:p>
+      <w:pPr>
+        <w:rPr>
+          <w:rFonts w:ascii="Arial" w:hAnsi="Arial" w:cs="Arial"/>
+        </w:rPr>
+      </w:pPr>
+      <w:r>
+        <w:rPr>
+          <w:rFonts w:ascii="Arial" w:hAnsi="Arial" w:cs="Arial"/>
+        </w:rPr>
+        <w:t xml:space="preserve">Follow same procedure for round 3 and onward. </w:t>
+      </w:r>
+    </w:p>
+    <w:p>
+      <w:pPr>
+        <w:rPr>
+          <w:rFonts w:ascii="Arial" w:hAnsi="Arial" w:cs="Arial"/>
+        </w:rPr>
+      </w:pPr>
+    </w:p>
+    <w:p>
+      <w:pPr>
+        <w:rPr>
+          <w:rFonts w:ascii="Arial" w:hAnsi="Arial" w:cs="Arial"/>
+        </w:rPr>
+      </w:pPr>
     </w:p>
     <w:sectPr>
       <w:pgSz w:w="12240" w:h="15840"/>

</xml_diff>

<commit_message>
made some major changes for Spring 23 operation
</commit_message>
<xml_diff>
--- a/Spring2023_program/workflow.docx
+++ b/Spring2023_program/workflow.docx
@@ -286,13 +286,13 @@
         <w:rPr>
           <w:rFonts w:ascii="Arial" w:hAnsi="Arial" w:cs="Arial"/>
         </w:rPr>
-        <w:t>Import participants list</w:t>
-      </w:r>
-      <w:r>
-        <w:rPr>
-          <w:rFonts w:ascii="Arial" w:hAnsi="Arial" w:cs="Arial"/>
-        </w:rPr>
-        <w:t xml:space="preserve"> (Round_1_participants) </w:t>
+        <w:t xml:space="preserve">Select round number and group size for round </w:t>
+      </w:r>
+      <w:r>
+        <w:rPr>
+          <w:rFonts w:ascii="Arial" w:hAnsi="Arial" w:cs="Arial"/>
+        </w:rPr>
+        <w:t>1</w:t>
       </w:r>
     </w:p>
     <w:p>
@@ -310,7 +310,13 @@
         <w:rPr>
           <w:rFonts w:ascii="Arial" w:hAnsi="Arial" w:cs="Arial"/>
         </w:rPr>
-        <w:t>Choose group size</w:t>
+        <w:t>Import participants list</w:t>
+      </w:r>
+      <w:r>
+        <w:rPr>
+          <w:rFonts w:ascii="Arial" w:hAnsi="Arial" w:cs="Arial"/>
+        </w:rPr>
+        <w:t xml:space="preserve"> (Round_1_participants) </w:t>
       </w:r>
     </w:p>
     <w:p>
@@ -324,6 +330,8 @@
           <w:rFonts w:ascii="Arial" w:hAnsi="Arial" w:cs="Arial"/>
         </w:rPr>
       </w:pPr>
+      <w:bookmarkStart w:id="0" w:name="_GoBack"/>
+      <w:bookmarkEnd w:id="0"/>
       <w:r>
         <w:rPr>
           <w:rFonts w:ascii="Arial" w:hAnsi="Arial" w:cs="Arial"/>
@@ -561,23 +569,6 @@
     <w:p>
       <w:pPr>
         <w:pStyle w:val="ListParagraph"/>
-        <w:numPr>
-          <w:ilvl w:val="0"/>
-          <w:numId w:val="2"/>
-        </w:numPr>
-        <w:rPr>
-          <w:rFonts w:ascii="Arial" w:hAnsi="Arial" w:cs="Arial"/>
-        </w:rPr>
-      </w:pPr>
-      <w:r>
-        <w:rPr>
-          <w:rFonts w:ascii="Arial" w:hAnsi="Arial" w:cs="Arial"/>
-        </w:rPr>
-        <w:t>Complete Match</w:t>
-      </w:r>
-    </w:p>
-    <w:p>
-      <w:pPr>
         <w:rPr>
           <w:rFonts w:ascii="Arial" w:hAnsi="Arial" w:cs="Arial"/>
         </w:rPr>
@@ -769,7 +760,7 @@
         <w:pStyle w:val="ListParagraph"/>
         <w:numPr>
           <w:ilvl w:val="0"/>
-          <w:numId w:val="3"/>
+          <w:numId w:val="13"/>
         </w:numPr>
         <w:rPr>
           <w:rFonts w:ascii="Arial" w:hAnsi="Arial" w:cs="Arial"/>
@@ -779,13 +770,13 @@
         <w:rPr>
           <w:rFonts w:ascii="Arial" w:hAnsi="Arial" w:cs="Arial"/>
         </w:rPr>
-        <w:t xml:space="preserve">Import participants list </w:t>
-      </w:r>
-      <w:r>
-        <w:rPr>
-          <w:rFonts w:ascii="Arial" w:hAnsi="Arial" w:cs="Arial"/>
-        </w:rPr>
-        <w:t xml:space="preserve">(Round_2_participants) </w:t>
+        <w:t xml:space="preserve">Select round number and </w:t>
+      </w:r>
+      <w:r>
+        <w:rPr>
+          <w:rFonts w:ascii="Arial" w:hAnsi="Arial" w:cs="Arial"/>
+        </w:rPr>
+        <w:t>group size for round 2</w:t>
       </w:r>
     </w:p>
     <w:p>
@@ -793,7 +784,7 @@
         <w:pStyle w:val="ListParagraph"/>
         <w:numPr>
           <w:ilvl w:val="0"/>
-          <w:numId w:val="3"/>
+          <w:numId w:val="13"/>
         </w:numPr>
         <w:rPr>
           <w:rFonts w:ascii="Arial" w:hAnsi="Arial" w:cs="Arial"/>
@@ -803,25 +794,13 @@
         <w:rPr>
           <w:rFonts w:ascii="Arial" w:hAnsi="Arial" w:cs="Arial"/>
         </w:rPr>
-        <w:t>Import r</w:t>
-      </w:r>
-      <w:r>
-        <w:rPr>
-          <w:rFonts w:ascii="Arial" w:hAnsi="Arial" w:cs="Arial"/>
-        </w:rPr>
-        <w:t>ound 1 data</w:t>
-      </w:r>
-      <w:r>
-        <w:rPr>
-          <w:rFonts w:ascii="Arial" w:hAnsi="Arial" w:cs="Arial"/>
-        </w:rPr>
-        <w:t xml:space="preserve"> </w:t>
-      </w:r>
-      <w:r>
-        <w:rPr>
-          <w:rFonts w:ascii="Arial" w:hAnsi="Arial" w:cs="Arial"/>
-        </w:rPr>
-        <w:t>(Round_1_data)</w:t>
+        <w:t xml:space="preserve">Import participants list </w:t>
+      </w:r>
+      <w:r>
+        <w:rPr>
+          <w:rFonts w:ascii="Arial" w:hAnsi="Arial" w:cs="Arial"/>
+        </w:rPr>
+        <w:t xml:space="preserve">(Round_2_participants) </w:t>
       </w:r>
     </w:p>
     <w:p>
@@ -829,7 +808,7 @@
         <w:pStyle w:val="ListParagraph"/>
         <w:numPr>
           <w:ilvl w:val="0"/>
-          <w:numId w:val="3"/>
+          <w:numId w:val="13"/>
         </w:numPr>
         <w:rPr>
           <w:rFonts w:ascii="Arial" w:hAnsi="Arial" w:cs="Arial"/>
@@ -839,7 +818,25 @@
         <w:rPr>
           <w:rFonts w:ascii="Arial" w:hAnsi="Arial" w:cs="Arial"/>
         </w:rPr>
-        <w:t>Choose group size for round 2</w:t>
+        <w:t>Import r</w:t>
+      </w:r>
+      <w:r>
+        <w:rPr>
+          <w:rFonts w:ascii="Arial" w:hAnsi="Arial" w:cs="Arial"/>
+        </w:rPr>
+        <w:t>ound 1 data</w:t>
+      </w:r>
+      <w:r>
+        <w:rPr>
+          <w:rFonts w:ascii="Arial" w:hAnsi="Arial" w:cs="Arial"/>
+        </w:rPr>
+        <w:t xml:space="preserve"> </w:t>
+      </w:r>
+      <w:r>
+        <w:rPr>
+          <w:rFonts w:ascii="Arial" w:hAnsi="Arial" w:cs="Arial"/>
+        </w:rPr>
+        <w:t>(Round_1_data)</w:t>
       </w:r>
     </w:p>
     <w:p>
@@ -847,7 +844,7 @@
         <w:pStyle w:val="ListParagraph"/>
         <w:numPr>
           <w:ilvl w:val="0"/>
-          <w:numId w:val="3"/>
+          <w:numId w:val="13"/>
         </w:numPr>
         <w:rPr>
           <w:rFonts w:ascii="Arial" w:hAnsi="Arial" w:cs="Arial"/>
@@ -857,7 +854,6 @@
         <w:rPr>
           <w:rFonts w:ascii="Arial" w:hAnsi="Arial" w:cs="Arial"/>
         </w:rPr>
-        <w:lastRenderedPageBreak/>
         <w:t>Complete Match</w:t>
       </w:r>
     </w:p>
@@ -866,7 +862,7 @@
         <w:pStyle w:val="ListParagraph"/>
         <w:numPr>
           <w:ilvl w:val="0"/>
-          <w:numId w:val="3"/>
+          <w:numId w:val="13"/>
         </w:numPr>
         <w:rPr>
           <w:rFonts w:ascii="Arial" w:hAnsi="Arial" w:cs="Arial"/>
@@ -876,6 +872,7 @@
         <w:rPr>
           <w:rFonts w:ascii="Arial" w:hAnsi="Arial" w:cs="Arial"/>
         </w:rPr>
+        <w:lastRenderedPageBreak/>
         <w:t xml:space="preserve">Create Match </w:t>
       </w:r>
     </w:p>
@@ -884,7 +881,7 @@
         <w:pStyle w:val="ListParagraph"/>
         <w:numPr>
           <w:ilvl w:val="0"/>
-          <w:numId w:val="3"/>
+          <w:numId w:val="13"/>
         </w:numPr>
         <w:rPr>
           <w:rFonts w:ascii="Arial" w:hAnsi="Arial" w:cs="Arial"/>
@@ -920,7 +917,7 @@
         <w:pStyle w:val="ListParagraph"/>
         <w:numPr>
           <w:ilvl w:val="0"/>
-          <w:numId w:val="3"/>
+          <w:numId w:val="13"/>
         </w:numPr>
         <w:rPr>
           <w:rFonts w:ascii="Arial" w:hAnsi="Arial" w:cs="Arial"/>
@@ -956,7 +953,7 @@
         <w:pStyle w:val="ListParagraph"/>
         <w:numPr>
           <w:ilvl w:val="0"/>
-          <w:numId w:val="3"/>
+          <w:numId w:val="13"/>
         </w:numPr>
         <w:rPr>
           <w:rFonts w:ascii="Arial" w:hAnsi="Arial" w:cs="Arial"/>
@@ -1133,27 +1130,6 @@
     </w:p>
     <w:p>
       <w:pPr>
-        <w:pStyle w:val="ListParagraph"/>
-        <w:numPr>
-          <w:ilvl w:val="0"/>
-          <w:numId w:val="12"/>
-        </w:numPr>
-        <w:rPr>
-          <w:rFonts w:ascii="Arial" w:hAnsi="Arial" w:cs="Arial"/>
-        </w:rPr>
-      </w:pPr>
-      <w:r>
-        <w:rPr>
-          <w:rFonts w:ascii="Arial" w:hAnsi="Arial" w:cs="Arial"/>
-        </w:rPr>
-        <w:t>Complete Match</w:t>
-      </w:r>
-      <w:bookmarkStart w:id="0" w:name="_GoBack"/>
-      <w:bookmarkEnd w:id="0"/>
-    </w:p>
-    <w:p>
-      <w:pPr>
-        <w:pStyle w:val="ListParagraph"/>
         <w:rPr>
           <w:rFonts w:ascii="Arial" w:hAnsi="Arial" w:cs="Arial"/>
         </w:rPr>
@@ -1822,6 +1798,95 @@
     </w:lvl>
   </w:abstractNum>
   <w:abstractNum w:abstractNumId="7" w15:restartNumberingAfterBreak="0">
+    <w:nsid w:val="39523F90"/>
+    <w:multiLevelType w:val="hybridMultilevel"/>
+    <w:tmpl w:val="363E7832"/>
+    <w:lvl w:ilvl="0" w:tplc="A8F679F2">
+      <w:start w:val="1"/>
+      <w:numFmt w:val="decimal"/>
+      <w:lvlText w:val="(%1)"/>
+      <w:lvlJc w:val="left"/>
+      <w:pPr>
+        <w:ind w:left="720" w:hanging="360"/>
+      </w:pPr>
+      <w:rPr>
+        <w:rFonts w:hint="default"/>
+      </w:rPr>
+    </w:lvl>
+    <w:lvl w:ilvl="1" w:tplc="04090019" w:tentative="1">
+      <w:start w:val="1"/>
+      <w:numFmt w:val="lowerLetter"/>
+      <w:lvlText w:val="%2."/>
+      <w:lvlJc w:val="left"/>
+      <w:pPr>
+        <w:ind w:left="1440" w:hanging="360"/>
+      </w:pPr>
+    </w:lvl>
+    <w:lvl w:ilvl="2" w:tplc="0409001B" w:tentative="1">
+      <w:start w:val="1"/>
+      <w:numFmt w:val="lowerRoman"/>
+      <w:lvlText w:val="%3."/>
+      <w:lvlJc w:val="right"/>
+      <w:pPr>
+        <w:ind w:left="2160" w:hanging="180"/>
+      </w:pPr>
+    </w:lvl>
+    <w:lvl w:ilvl="3" w:tplc="0409000F" w:tentative="1">
+      <w:start w:val="1"/>
+      <w:numFmt w:val="decimal"/>
+      <w:lvlText w:val="%4."/>
+      <w:lvlJc w:val="left"/>
+      <w:pPr>
+        <w:ind w:left="2880" w:hanging="360"/>
+      </w:pPr>
+    </w:lvl>
+    <w:lvl w:ilvl="4" w:tplc="04090019" w:tentative="1">
+      <w:start w:val="1"/>
+      <w:numFmt w:val="lowerLetter"/>
+      <w:lvlText w:val="%5."/>
+      <w:lvlJc w:val="left"/>
+      <w:pPr>
+        <w:ind w:left="3600" w:hanging="360"/>
+      </w:pPr>
+    </w:lvl>
+    <w:lvl w:ilvl="5" w:tplc="0409001B" w:tentative="1">
+      <w:start w:val="1"/>
+      <w:numFmt w:val="lowerRoman"/>
+      <w:lvlText w:val="%6."/>
+      <w:lvlJc w:val="right"/>
+      <w:pPr>
+        <w:ind w:left="4320" w:hanging="180"/>
+      </w:pPr>
+    </w:lvl>
+    <w:lvl w:ilvl="6" w:tplc="0409000F" w:tentative="1">
+      <w:start w:val="1"/>
+      <w:numFmt w:val="decimal"/>
+      <w:lvlText w:val="%7."/>
+      <w:lvlJc w:val="left"/>
+      <w:pPr>
+        <w:ind w:left="5040" w:hanging="360"/>
+      </w:pPr>
+    </w:lvl>
+    <w:lvl w:ilvl="7" w:tplc="04090019" w:tentative="1">
+      <w:start w:val="1"/>
+      <w:numFmt w:val="lowerLetter"/>
+      <w:lvlText w:val="%8."/>
+      <w:lvlJc w:val="left"/>
+      <w:pPr>
+        <w:ind w:left="5760" w:hanging="360"/>
+      </w:pPr>
+    </w:lvl>
+    <w:lvl w:ilvl="8" w:tplc="0409001B" w:tentative="1">
+      <w:start w:val="1"/>
+      <w:numFmt w:val="lowerRoman"/>
+      <w:lvlText w:val="%9."/>
+      <w:lvlJc w:val="right"/>
+      <w:pPr>
+        <w:ind w:left="6480" w:hanging="180"/>
+      </w:pPr>
+    </w:lvl>
+  </w:abstractNum>
+  <w:abstractNum w:abstractNumId="8" w15:restartNumberingAfterBreak="0">
     <w:nsid w:val="4F135BB4"/>
     <w:multiLevelType w:val="hybridMultilevel"/>
     <w:tmpl w:val="DBA008BE"/>
@@ -1910,7 +1975,7 @@
       </w:pPr>
     </w:lvl>
   </w:abstractNum>
-  <w:abstractNum w:abstractNumId="8" w15:restartNumberingAfterBreak="0">
+  <w:abstractNum w:abstractNumId="9" w15:restartNumberingAfterBreak="0">
     <w:nsid w:val="62727D23"/>
     <w:multiLevelType w:val="hybridMultilevel"/>
     <w:tmpl w:val="34D40716"/>
@@ -2023,7 +2088,7 @@
       </w:rPr>
     </w:lvl>
   </w:abstractNum>
-  <w:abstractNum w:abstractNumId="9" w15:restartNumberingAfterBreak="0">
+  <w:abstractNum w:abstractNumId="10" w15:restartNumberingAfterBreak="0">
     <w:nsid w:val="63DD5B94"/>
     <w:multiLevelType w:val="hybridMultilevel"/>
     <w:tmpl w:val="D72AE550"/>
@@ -2112,7 +2177,7 @@
       </w:pPr>
     </w:lvl>
   </w:abstractNum>
-  <w:abstractNum w:abstractNumId="10" w15:restartNumberingAfterBreak="0">
+  <w:abstractNum w:abstractNumId="11" w15:restartNumberingAfterBreak="0">
     <w:nsid w:val="748153CC"/>
     <w:multiLevelType w:val="hybridMultilevel"/>
     <w:tmpl w:val="D72AE550"/>
@@ -2201,7 +2266,7 @@
       </w:pPr>
     </w:lvl>
   </w:abstractNum>
-  <w:abstractNum w:abstractNumId="11" w15:restartNumberingAfterBreak="0">
+  <w:abstractNum w:abstractNumId="12" w15:restartNumberingAfterBreak="0">
     <w:nsid w:val="7FF827B8"/>
     <w:multiLevelType w:val="hybridMultilevel"/>
     <w:tmpl w:val="DBA008BE"/>
@@ -2297,7 +2362,7 @@
     <w:abstractNumId w:val="2"/>
   </w:num>
   <w:num w:numId="3">
-    <w:abstractNumId w:val="11"/>
+    <w:abstractNumId w:val="12"/>
   </w:num>
   <w:num w:numId="4">
     <w:abstractNumId w:val="3"/>
@@ -2306,16 +2371,16 @@
     <w:abstractNumId w:val="6"/>
   </w:num>
   <w:num w:numId="6">
-    <w:abstractNumId w:val="10"/>
+    <w:abstractNumId w:val="11"/>
   </w:num>
   <w:num w:numId="7">
     <w:abstractNumId w:val="4"/>
   </w:num>
   <w:num w:numId="8">
-    <w:abstractNumId w:val="9"/>
+    <w:abstractNumId w:val="10"/>
   </w:num>
   <w:num w:numId="9">
-    <w:abstractNumId w:val="8"/>
+    <w:abstractNumId w:val="9"/>
   </w:num>
   <w:num w:numId="10">
     <w:abstractNumId w:val="0"/>
@@ -2324,6 +2389,9 @@
     <w:abstractNumId w:val="1"/>
   </w:num>
   <w:num w:numId="12">
+    <w:abstractNumId w:val="8"/>
+  </w:num>
+  <w:num w:numId="13">
     <w:abstractNumId w:val="7"/>
   </w:num>
 </w:numbering>

</xml_diff>

<commit_message>
round 1 of spring 23 program
</commit_message>
<xml_diff>
--- a/Spring2023_program/workflow.docx
+++ b/Spring2023_program/workflow.docx
@@ -128,6 +128,49 @@
           <w:rFonts w:ascii="Arial" w:hAnsi="Arial" w:cs="Arial"/>
         </w:rPr>
       </w:pPr>
+    </w:p>
+    <w:p>
+      <w:pPr>
+        <w:rPr>
+          <w:rFonts w:ascii="Arial" w:hAnsi="Arial" w:cs="Arial"/>
+        </w:rPr>
+      </w:pPr>
+      <w:r>
+        <w:rPr>
+          <w:rFonts w:ascii="Arial" w:hAnsi="Arial" w:cs="Arial"/>
+        </w:rPr>
+        <w:t xml:space="preserve">Note: if you want to re-run matching without re-launching the notebook, be sure to re-import the relevant files. </w:t>
+      </w:r>
+    </w:p>
+    <w:p>
+      <w:pPr>
+        <w:rPr>
+          <w:rFonts w:ascii="Arial" w:hAnsi="Arial" w:cs="Arial"/>
+        </w:rPr>
+      </w:pPr>
+    </w:p>
+    <w:p>
+      <w:pPr>
+        <w:rPr>
+          <w:rFonts w:ascii="Arial" w:hAnsi="Arial" w:cs="Arial"/>
+        </w:rPr>
+      </w:pPr>
+      <w:bookmarkStart w:id="0" w:name="_GoBack"/>
+      <w:bookmarkEnd w:id="0"/>
+    </w:p>
+    <w:p>
+      <w:pPr>
+        <w:rPr>
+          <w:rFonts w:ascii="Arial" w:hAnsi="Arial" w:cs="Arial"/>
+        </w:rPr>
+      </w:pPr>
+    </w:p>
+    <w:p>
+      <w:pPr>
+        <w:rPr>
+          <w:rFonts w:ascii="Arial" w:hAnsi="Arial" w:cs="Arial"/>
+        </w:rPr>
+      </w:pPr>
       <w:r>
         <w:rPr>
           <w:rFonts w:ascii="Arial" w:hAnsi="Arial" w:cs="Arial"/>
@@ -330,8 +373,6 @@
           <w:rFonts w:ascii="Arial" w:hAnsi="Arial" w:cs="Arial"/>
         </w:rPr>
       </w:pPr>
-      <w:bookmarkStart w:id="0" w:name="_GoBack"/>
-      <w:bookmarkEnd w:id="0"/>
       <w:r>
         <w:rPr>
           <w:rFonts w:ascii="Arial" w:hAnsi="Arial" w:cs="Arial"/>
@@ -515,7 +556,19 @@
         <w:rPr>
           <w:rFonts w:ascii="Arial" w:hAnsi="Arial" w:cs="Arial"/>
         </w:rPr>
-        <w:t>(Round_1_participants)</w:t>
+        <w:t>(Round_1_participants</w:t>
+      </w:r>
+      <w:r>
+        <w:rPr>
+          <w:rFonts w:ascii="Arial" w:hAnsi="Arial" w:cs="Arial"/>
+        </w:rPr>
+        <w:t>_matched</w:t>
+      </w:r>
+      <w:r>
+        <w:rPr>
+          <w:rFonts w:ascii="Arial" w:hAnsi="Arial" w:cs="Arial"/>
+        </w:rPr>
+        <w:t>)</w:t>
       </w:r>
     </w:p>
     <w:p>
@@ -727,6 +780,7 @@
         <w:rPr>
           <w:rFonts w:ascii="Arial" w:hAnsi="Arial" w:cs="Arial"/>
         </w:rPr>
+        <w:lastRenderedPageBreak/>
         <w:t>Round 2</w:t>
       </w:r>
       <w:r>
@@ -872,7 +926,6 @@
         <w:rPr>
           <w:rFonts w:ascii="Arial" w:hAnsi="Arial" w:cs="Arial"/>
         </w:rPr>
-        <w:lastRenderedPageBreak/>
         <w:t xml:space="preserve">Create Match </w:t>
       </w:r>
     </w:p>
@@ -1147,6 +1200,13 @@
         </w:rPr>
         <w:t xml:space="preserve">Follow same procedure for round 3 and onward. </w:t>
       </w:r>
+    </w:p>
+    <w:p>
+      <w:pPr>
+        <w:rPr>
+          <w:rFonts w:ascii="Arial" w:hAnsi="Arial" w:cs="Arial"/>
+        </w:rPr>
+      </w:pPr>
     </w:p>
     <w:p>
       <w:pPr>

</xml_diff>